<commit_message>
final changes are done and flowchart is exported
</commit_message>
<xml_diff>
--- a/Project description.docx
+++ b/Project description.docx
@@ -8,6 +8,8 @@
         <w:spacing w:after="180" w:line="240" w:lineRule="auto"/>
         <w:rPr>
           <w:rFonts w:ascii="Helvetica" w:eastAsia="Times New Roman" w:hAnsi="Helvetica" w:cs="Times New Roman"/>
+          <w:b/>
+          <w:bCs/>
           <w:color w:val="292F32"/>
           <w:sz w:val="21"/>
           <w:szCs w:val="21"/>
@@ -17,12 +19,14 @@
       <w:r>
         <w:rPr>
           <w:rFonts w:ascii="Helvetica" w:eastAsia="Times New Roman" w:hAnsi="Helvetica" w:cs="Times New Roman"/>
+          <w:b/>
+          <w:bCs/>
           <w:color w:val="292F32"/>
           <w:sz w:val="21"/>
           <w:szCs w:val="21"/>
           <w:lang w:eastAsia="en-IN" w:bidi="ta-IN"/>
         </w:rPr>
-        <w:t>DESCRIPTION</w:t>
+        <w:t>SIMPLY BLOGGING:</w:t>
       </w:r>
     </w:p>
     <w:p>
@@ -149,6 +153,26 @@
         </w:rPr>
         <w:t>Visual Studio Code</w:t>
       </w:r>
+      <w:r>
+        <w:rPr>
+          <w:rFonts w:ascii="Helvetica" w:eastAsia="Times New Roman" w:hAnsi="Helvetica" w:cs="Times New Roman"/>
+          <w:color w:val="4D575D"/>
+          <w:sz w:val="21"/>
+          <w:szCs w:val="21"/>
+          <w:lang w:eastAsia="en-IN" w:bidi="ta-IN"/>
+        </w:rPr>
+        <w:t xml:space="preserve"> - </w:t>
+      </w:r>
+      <w:r>
+        <w:rPr>
+          <w:rFonts w:ascii="Helvetica" w:eastAsia="Times New Roman" w:hAnsi="Helvetica" w:cs="Times New Roman"/>
+          <w:color w:val="00B050"/>
+          <w:sz w:val="21"/>
+          <w:szCs w:val="21"/>
+          <w:lang w:eastAsia="en-IN" w:bidi="ta-IN"/>
+        </w:rPr>
+        <w:t>used</w:t>
+      </w:r>
     </w:p>
     <w:p>
       <w:pPr>
@@ -176,6 +200,26 @@
         </w:rPr>
         <w:t>Bootstrap</w:t>
       </w:r>
+      <w:r>
+        <w:rPr>
+          <w:rFonts w:ascii="Helvetica" w:eastAsia="Times New Roman" w:hAnsi="Helvetica" w:cs="Times New Roman"/>
+          <w:color w:val="4D575D"/>
+          <w:sz w:val="21"/>
+          <w:szCs w:val="21"/>
+          <w:lang w:eastAsia="en-IN" w:bidi="ta-IN"/>
+        </w:rPr>
+        <w:t xml:space="preserve"> - </w:t>
+      </w:r>
+      <w:r>
+        <w:rPr>
+          <w:rFonts w:ascii="Helvetica" w:eastAsia="Times New Roman" w:hAnsi="Helvetica" w:cs="Times New Roman"/>
+          <w:color w:val="00B050"/>
+          <w:sz w:val="21"/>
+          <w:szCs w:val="21"/>
+          <w:lang w:eastAsia="en-IN" w:bidi="ta-IN"/>
+        </w:rPr>
+        <w:t>used</w:t>
+      </w:r>
     </w:p>
     <w:p>
       <w:pPr>
@@ -203,6 +247,26 @@
         </w:rPr>
         <w:t>HTML/CSS</w:t>
       </w:r>
+      <w:r>
+        <w:rPr>
+          <w:rFonts w:ascii="Helvetica" w:eastAsia="Times New Roman" w:hAnsi="Helvetica" w:cs="Times New Roman"/>
+          <w:color w:val="4D575D"/>
+          <w:sz w:val="21"/>
+          <w:szCs w:val="21"/>
+          <w:lang w:eastAsia="en-IN" w:bidi="ta-IN"/>
+        </w:rPr>
+        <w:t xml:space="preserve"> - </w:t>
+      </w:r>
+      <w:r>
+        <w:rPr>
+          <w:rFonts w:ascii="Helvetica" w:eastAsia="Times New Roman" w:hAnsi="Helvetica" w:cs="Times New Roman"/>
+          <w:color w:val="00B050"/>
+          <w:sz w:val="21"/>
+          <w:szCs w:val="21"/>
+          <w:lang w:eastAsia="en-IN" w:bidi="ta-IN"/>
+        </w:rPr>
+        <w:t>used</w:t>
+      </w:r>
     </w:p>
     <w:p>
       <w:pPr>
@@ -230,6 +294,26 @@
         </w:rPr>
         <w:t>Javascript</w:t>
       </w:r>
+      <w:r>
+        <w:rPr>
+          <w:rFonts w:ascii="Helvetica" w:eastAsia="Times New Roman" w:hAnsi="Helvetica" w:cs="Times New Roman"/>
+          <w:color w:val="4D575D"/>
+          <w:sz w:val="21"/>
+          <w:szCs w:val="21"/>
+          <w:lang w:eastAsia="en-IN" w:bidi="ta-IN"/>
+        </w:rPr>
+        <w:t xml:space="preserve"> - </w:t>
+      </w:r>
+      <w:r>
+        <w:rPr>
+          <w:rFonts w:ascii="Helvetica" w:eastAsia="Times New Roman" w:hAnsi="Helvetica" w:cs="Times New Roman"/>
+          <w:color w:val="00B050"/>
+          <w:sz w:val="21"/>
+          <w:szCs w:val="21"/>
+          <w:lang w:eastAsia="en-IN" w:bidi="ta-IN"/>
+        </w:rPr>
+        <w:t>used</w:t>
+      </w:r>
     </w:p>
     <w:p>
       <w:pPr>
@@ -257,6 +341,26 @@
         </w:rPr>
         <w:t>GitHub</w:t>
       </w:r>
+      <w:r>
+        <w:rPr>
+          <w:rFonts w:ascii="Helvetica" w:eastAsia="Times New Roman" w:hAnsi="Helvetica" w:cs="Times New Roman"/>
+          <w:color w:val="4D575D"/>
+          <w:sz w:val="21"/>
+          <w:szCs w:val="21"/>
+          <w:lang w:eastAsia="en-IN" w:bidi="ta-IN"/>
+        </w:rPr>
+        <w:t xml:space="preserve"> - </w:t>
+      </w:r>
+      <w:r>
+        <w:rPr>
+          <w:rFonts w:ascii="Helvetica" w:eastAsia="Times New Roman" w:hAnsi="Helvetica" w:cs="Times New Roman"/>
+          <w:color w:val="00B050"/>
+          <w:sz w:val="21"/>
+          <w:szCs w:val="21"/>
+          <w:lang w:eastAsia="en-IN" w:bidi="ta-IN"/>
+        </w:rPr>
+        <w:t>used</w:t>
+      </w:r>
     </w:p>
     <w:p>
       <w:pPr>
@@ -310,6 +414,26 @@
         </w:rPr>
         <w:t>A few of the source codes should be tracked on GitHub repositories. You need to document the tracked files that are ignored during the final push to the GitHub repository.</w:t>
       </w:r>
+      <w:r>
+        <w:rPr>
+          <w:rFonts w:ascii="Helvetica" w:eastAsia="Times New Roman" w:hAnsi="Helvetica" w:cs="Times New Roman"/>
+          <w:color w:val="4D575D"/>
+          <w:sz w:val="21"/>
+          <w:szCs w:val="21"/>
+          <w:lang w:eastAsia="en-IN" w:bidi="ta-IN"/>
+        </w:rPr>
+        <w:t xml:space="preserve"> - </w:t>
+      </w:r>
+      <w:r>
+        <w:rPr>
+          <w:rFonts w:ascii="Helvetica" w:eastAsia="Times New Roman" w:hAnsi="Helvetica" w:cs="Times New Roman"/>
+          <w:color w:val="00B050"/>
+          <w:sz w:val="21"/>
+          <w:szCs w:val="21"/>
+          <w:lang w:eastAsia="en-IN" w:bidi="ta-IN"/>
+        </w:rPr>
+        <w:t>done</w:t>
+      </w:r>
     </w:p>
     <w:p>
       <w:pPr>
@@ -337,6 +461,26 @@
         </w:rPr>
         <w:t>The submission of your GitHub repository link is mandatory. In order to track your task, you need to share the link of the repository in the document.</w:t>
       </w:r>
+      <w:r>
+        <w:rPr>
+          <w:rFonts w:ascii="Helvetica" w:eastAsia="Times New Roman" w:hAnsi="Helvetica" w:cs="Times New Roman"/>
+          <w:color w:val="4D575D"/>
+          <w:sz w:val="21"/>
+          <w:szCs w:val="21"/>
+          <w:lang w:eastAsia="en-IN" w:bidi="ta-IN"/>
+        </w:rPr>
+        <w:t xml:space="preserve"> - </w:t>
+      </w:r>
+      <w:r>
+        <w:rPr>
+          <w:rFonts w:ascii="Helvetica" w:eastAsia="Times New Roman" w:hAnsi="Helvetica" w:cs="Times New Roman"/>
+          <w:color w:val="00B050"/>
+          <w:sz w:val="21"/>
+          <w:szCs w:val="21"/>
+          <w:lang w:eastAsia="en-IN" w:bidi="ta-IN"/>
+        </w:rPr>
+        <w:t>done</w:t>
+      </w:r>
     </w:p>
     <w:p>
       <w:pPr>
@@ -363,6 +507,26 @@
           <w:lang w:eastAsia="en-IN" w:bidi="ta-IN"/>
         </w:rPr>
         <w:t>The step-by-step process involved in completing this task should be documented.</w:t>
+      </w:r>
+      <w:r>
+        <w:rPr>
+          <w:rFonts w:ascii="Helvetica" w:eastAsia="Times New Roman" w:hAnsi="Helvetica" w:cs="Times New Roman"/>
+          <w:color w:val="4D575D"/>
+          <w:sz w:val="21"/>
+          <w:szCs w:val="21"/>
+          <w:lang w:eastAsia="en-IN" w:bidi="ta-IN"/>
+        </w:rPr>
+        <w:t xml:space="preserve"> - </w:t>
+      </w:r>
+      <w:r>
+        <w:rPr>
+          <w:rFonts w:ascii="Helvetica" w:eastAsia="Times New Roman" w:hAnsi="Helvetica" w:cs="Times New Roman"/>
+          <w:color w:val="00B050"/>
+          <w:sz w:val="21"/>
+          <w:szCs w:val="21"/>
+          <w:lang w:eastAsia="en-IN" w:bidi="ta-IN"/>
+        </w:rPr>
+        <w:t>done</w:t>
       </w:r>
     </w:p>
     <w:p/>

</xml_diff>